<commit_message>
"Refactored home.py to store prioritized requirements and user stories in session, removed hardcoded data, and updated document generation logic. Also, modified DocumentExtractor to unify lines in extracted text and handle exceptions. Updated generated document files to reflect changes."
</commit_message>
<xml_diff>
--- a/uploads/generated/historias_usuario.docx
+++ b/uploads/generated/historias_usuario.docx
@@ -4,12 +4,17 @@
   <w:body>
     <w:p>
       <w:r>
-        <w:t>Como usuario, quiero poder subir imágenes para que se generen historias automáticamente.</w:t>
+        <w:t>1. El sistema debe generar un reporte que muestre únicamente los datos relevantes según los parámetros establecidos.</w:t>
       </w:r>
     </w:p>
     <w:p>
       <w:r>
-        <w:t>Como administrador, quiero revisar las historias generadas para asegurar la calidad.</w:t>
+        <w:t>2. Los usuarios deben tener la capacidad de aplicar filtros durante una búsqueda para refinar los resultados.</w:t>
+      </w:r>
+    </w:p>
+    <w:p>
+      <w:r>
+        <w:t>3. Los usuarios deben poder eliminar los filtros aplicados durante una búsqueda para ajustar los resultados según sus necesidades.</w:t>
       </w:r>
     </w:p>
     <w:sectPr>

</xml_diff>